<commit_message>
Add the two interviews to log. Added more diagrams.
</commit_message>
<xml_diff>
--- a/Requirements Elicitation Log.docx
+++ b/Requirements Elicitation Log.docx
@@ -86,6 +86,180 @@
       <w:bookmarkStart w:id="0" w:name="_GoBack"/>
       <w:bookmarkEnd w:id="0"/>
     </w:p>
+    <w:p>
+      <w:pPr>
+        <w:rPr>
+          <w:b/>
+        </w:rPr>
+      </w:pPr>
+      <w:r>
+        <w:rPr>
+          <w:b/>
+        </w:rPr>
+        <w:t>Interview 1</w:t>
+      </w:r>
+    </w:p>
+    <w:p>
+      <w:pPr>
+        <w:spacing w:after="0"/>
+      </w:pPr>
+      <w:r>
+        <w:t>2016/10/4– Friday</w:t>
+      </w:r>
+    </w:p>
+    <w:p>
+      <w:pPr>
+        <w:spacing w:after="0"/>
+      </w:pPr>
+      <w:r>
+        <w:t>First contact with the product owner.</w:t>
+      </w:r>
+    </w:p>
+    <w:p>
+      <w:pPr>
+        <w:spacing w:after="0"/>
+      </w:pPr>
+      <w:r>
+        <w:t xml:space="preserve">Ricardo </w:t>
+      </w:r>
+      <w:proofErr w:type="spellStart"/>
+      <w:r>
+        <w:t>Malafaya</w:t>
+      </w:r>
+      <w:proofErr w:type="spellEnd"/>
+      <w:r>
+        <w:t>, Gustavo.</w:t>
+      </w:r>
+    </w:p>
+    <w:p>
+      <w:pPr>
+        <w:spacing w:after="0"/>
+      </w:pPr>
+    </w:p>
+    <w:p>
+      <w:pPr>
+        <w:spacing w:after="0"/>
+      </w:pPr>
+      <w:r>
+        <w:t xml:space="preserve">The first meeting was to introduce the essay of ERMS. Was ask to product owner if he has any product ongoing which both sides can benefit from. </w:t>
+      </w:r>
+    </w:p>
+    <w:p>
+      <w:pPr>
+        <w:spacing w:after="0"/>
+      </w:pPr>
+      <w:r>
+        <w:t>The product owner was interested but had to ask colleagues. After, by email, product owner accepts our offer.</w:t>
+      </w:r>
+    </w:p>
+    <w:p/>
+    <w:p>
+      <w:pPr>
+        <w:rPr>
+          <w:b/>
+        </w:rPr>
+      </w:pPr>
+      <w:r>
+        <w:rPr>
+          <w:b/>
+        </w:rPr>
+        <w:t>Interview 2</w:t>
+      </w:r>
+    </w:p>
+    <w:p>
+      <w:pPr>
+        <w:spacing w:after="0"/>
+      </w:pPr>
+      <w:r>
+        <w:t>2016/10/</w:t>
+      </w:r>
+      <w:r>
+        <w:t xml:space="preserve">8 </w:t>
+      </w:r>
+      <w:r>
+        <w:t xml:space="preserve">– </w:t>
+      </w:r>
+      <w:r>
+        <w:t>Thursday</w:t>
+      </w:r>
+    </w:p>
+    <w:p>
+      <w:pPr>
+        <w:spacing w:after="0"/>
+      </w:pPr>
+      <w:r>
+        <w:t>Introduction to the product</w:t>
+      </w:r>
+    </w:p>
+    <w:p>
+      <w:pPr>
+        <w:spacing w:after="0"/>
+        <w:rPr>
+          <w:lang w:val="pt-PT"/>
+        </w:rPr>
+      </w:pPr>
+      <w:r>
+        <w:rPr>
+          <w:lang w:val="pt-PT"/>
+        </w:rPr>
+        <w:t xml:space="preserve">Ricardo </w:t>
+      </w:r>
+      <w:proofErr w:type="spellStart"/>
+      <w:r>
+        <w:rPr>
+          <w:lang w:val="pt-PT"/>
+        </w:rPr>
+        <w:t>Malafaya</w:t>
+      </w:r>
+      <w:proofErr w:type="spellEnd"/>
+      <w:r>
+        <w:rPr>
+          <w:lang w:val="pt-PT"/>
+        </w:rPr>
+        <w:t xml:space="preserve">, </w:t>
+      </w:r>
+      <w:r>
+        <w:rPr>
+          <w:lang w:val="pt-PT"/>
+        </w:rPr>
+        <w:t xml:space="preserve">José Esteves, </w:t>
+      </w:r>
+      <w:r>
+        <w:rPr>
+          <w:lang w:val="pt-PT"/>
+        </w:rPr>
+        <w:t>Gustavo.</w:t>
+      </w:r>
+    </w:p>
+    <w:p>
+      <w:pPr>
+        <w:spacing w:after="0"/>
+        <w:rPr>
+          <w:lang w:val="pt-PT"/>
+        </w:rPr>
+      </w:pPr>
+    </w:p>
+    <w:p>
+      <w:pPr>
+        <w:spacing w:after="0"/>
+      </w:pPr>
+      <w:r>
+        <w:t xml:space="preserve">The product owner explains the goals of the product. </w:t>
+      </w:r>
+    </w:p>
+    <w:p>
+      <w:pPr>
+        <w:spacing w:after="0"/>
+      </w:pPr>
+      <w:r>
+        <w:t>In group, was made a list of user cases validated with product owner. In order to correctly understand the process, was made a user case diagram draft and discuss possible scenarios.</w:t>
+      </w:r>
+    </w:p>
+    <w:p/>
+    <w:p/>
+    <w:p/>
+    <w:p/>
+    <w:p/>
     <w:sectPr>
       <w:pgSz w:w="12240" w:h="15840"/>
       <w:pgMar w:top="1440" w:right="1440" w:bottom="1440" w:left="1440" w:header="708" w:footer="708" w:gutter="0"/>
@@ -340,6 +514,7 @@
     <w:lsdException w:name="HTML Sample" w:semiHidden="1" w:unhideWhenUsed="1"/>
     <w:lsdException w:name="HTML Typewriter" w:semiHidden="1" w:unhideWhenUsed="1"/>
     <w:lsdException w:name="HTML Variable" w:semiHidden="1" w:unhideWhenUsed="1"/>
+    <w:lsdException w:name="Normal Table" w:semiHidden="1" w:unhideWhenUsed="1"/>
     <w:lsdException w:name="annotation subject" w:semiHidden="1" w:unhideWhenUsed="1"/>
     <w:lsdException w:name="No List" w:semiHidden="1" w:unhideWhenUsed="1"/>
     <w:lsdException w:name="Outline List 1" w:semiHidden="1" w:unhideWhenUsed="1"/>
@@ -384,6 +559,7 @@
     <w:lsdException w:name="Table Professional" w:semiHidden="1" w:unhideWhenUsed="1"/>
     <w:lsdException w:name="Table Subtle 1" w:semiHidden="1" w:unhideWhenUsed="1"/>
     <w:lsdException w:name="Table Subtle 2" w:semiHidden="1" w:unhideWhenUsed="1"/>
+    <w:lsdException w:name="Table Web 1" w:semiHidden="1" w:unhideWhenUsed="1"/>
     <w:lsdException w:name="Table Web 2" w:semiHidden="1" w:unhideWhenUsed="1"/>
     <w:lsdException w:name="Table Web 3" w:semiHidden="1" w:unhideWhenUsed="1"/>
     <w:lsdException w:name="Balloon Text" w:semiHidden="1" w:unhideWhenUsed="1"/>

</xml_diff>